<commit_message>
mise à jour des approbateurs
Tout est bon normalement upload dans tous les formats possibles pour
éviter les soucis
</commit_message>
<xml_diff>
--- a/Iteration1/Lotissements/Projet3GrpC_analyse_financiere_1_01-11-13_v1.0.docx
+++ b/Iteration1/Lotissements/Projet3GrpC_analyse_financiere_1_01-11-13_v1.0.docx
@@ -23,28 +23,33 @@
             <wp:extent cx="1468755" cy="421640"/>
             <wp:effectExtent l="0" t="0" r="0" b="0"/>
             <wp:wrapSquare wrapText="bothSides"/>
-            <wp:docPr id="1" name="images1"/>
-            <wp:cNvGraphicFramePr/>
+            <wp:docPr id="2" name="images1"/>
+            <wp:cNvGraphicFramePr>
+              <a:graphicFrameLocks xmlns:a="http://schemas.openxmlformats.org/drawingml/2006/main" noChangeAspect="1"/>
+            </wp:cNvGraphicFramePr>
             <a:graphic xmlns:a="http://schemas.openxmlformats.org/drawingml/2006/main">
               <a:graphicData uri="http://schemas.openxmlformats.org/drawingml/2006/picture">
                 <pic:pic xmlns:pic="http://schemas.openxmlformats.org/drawingml/2006/picture">
                   <pic:nvPicPr>
-                    <pic:cNvPr id="0" name=""/>
-                    <pic:cNvPicPr/>
+                    <pic:cNvPr id="0" name="images1"/>
+                    <pic:cNvPicPr>
+                      <a:picLocks noChangeAspect="1" noChangeArrowheads="1"/>
+                    </pic:cNvPicPr>
                   </pic:nvPicPr>
                   <pic:blipFill>
-                    <a:blip r:embed="rId6" cstate="print">
+                    <a:blip r:embed="rId6">
                       <a:extLst>
                         <a:ext uri="{28A0092B-C50C-407E-A947-70E740481C1C}">
                           <a14:useLocalDpi xmlns:a14="http://schemas.microsoft.com/office/drawing/2010/main" val="0"/>
                         </a:ext>
                       </a:extLst>
                     </a:blip>
+                    <a:srcRect/>
                     <a:stretch>
                       <a:fillRect/>
                     </a:stretch>
                   </pic:blipFill>
-                  <pic:spPr>
+                  <pic:spPr bwMode="auto">
                     <a:xfrm>
                       <a:off x="0" y="0"/>
                       <a:ext cx="1468755" cy="421640"/>
@@ -52,14 +57,20 @@
                     <a:prstGeom prst="rect">
                       <a:avLst/>
                     </a:prstGeom>
+                    <a:noFill/>
                     <a:ln>
                       <a:noFill/>
-                      <a:prstDash/>
                     </a:ln>
                   </pic:spPr>
                 </pic:pic>
               </a:graphicData>
             </a:graphic>
+            <wp14:sizeRelH relativeFrom="page">
+              <wp14:pctWidth>0</wp14:pctWidth>
+            </wp14:sizeRelH>
+            <wp14:sizeRelV relativeFrom="page">
+              <wp14:pctHeight>0</wp14:pctHeight>
+            </wp14:sizeRelV>
           </wp:anchor>
         </w:drawing>
       </w:r>
@@ -274,10 +285,10 @@
               <w:snapToGrid w:val="0"/>
             </w:pPr>
             <w:r>
-              <w:t xml:space="preserve"> Jérémy VAZ BORGES</w:t>
-            </w:r>
-            <w:r>
               <w:t xml:space="preserve"> </w:t>
+            </w:r>
+            <w:r>
+              <w:t>Quentin CHEYNET</w:t>
             </w:r>
           </w:p>
           <w:p>
@@ -286,7 +297,10 @@
               <w:snapToGrid w:val="0"/>
             </w:pPr>
             <w:r>
-              <w:t xml:space="preserve"> Quentin CHEYNET</w:t>
+              <w:t xml:space="preserve"> </w:t>
+            </w:r>
+            <w:r>
+              <w:t>Jérémy VAZ BORGES</w:t>
             </w:r>
           </w:p>
         </w:tc>
@@ -309,10 +323,21 @@
           <w:p>
             <w:pPr>
               <w:pStyle w:val="TableContentsuser"/>
+              <w:rPr>
+                <w:i/>
+              </w:rPr>
             </w:pPr>
             <w:r>
               <w:rPr>
                 <w:rStyle w:val="Accentuation"/>
+                <w:i w:val="0"/>
+              </w:rPr>
+              <w:t xml:space="preserve"> </w:t>
+            </w:r>
+            <w:r>
+              <w:rPr>
+                <w:rStyle w:val="Accentuation"/>
+                <w:i w:val="0"/>
               </w:rPr>
               <w:t>Olivier MICHALON</w:t>
             </w:r>
@@ -572,6 +597,7 @@
             <w:r>
               <w:rPr>
                 <w:rStyle w:val="Accentuation"/>
+                <w:i w:val="0"/>
               </w:rPr>
               <w:t>Olivier MICHALON</w:t>
             </w:r>
@@ -800,8 +826,6 @@
                 <w:rFonts w:ascii="Liberation Serif" w:hAnsi="Liberation Serif" w:cs="Liberation Serif"/>
               </w:rPr>
             </w:pPr>
-            <w:bookmarkStart w:id="0" w:name="_GoBack"/>
-            <w:bookmarkEnd w:id="0"/>
           </w:p>
         </w:tc>
         <w:tc>
@@ -1100,7 +1124,10 @@
               <w:snapToGrid w:val="0"/>
             </w:pPr>
             <w:r>
-              <w:t xml:space="preserve"> Jérémy VAZ BORGES</w:t>
+              <w:t xml:space="preserve"> </w:t>
+            </w:r>
+            <w:r>
+              <w:t>Quentin CHEYNET</w:t>
             </w:r>
           </w:p>
           <w:p>
@@ -1109,7 +1136,7 @@
               <w:snapToGrid w:val="0"/>
             </w:pPr>
             <w:r>
-              <w:t xml:space="preserve"> Quentin CHEYNET</w:t>
+              <w:t xml:space="preserve"> Jérémy VAZ BORGES</w:t>
             </w:r>
           </w:p>
         </w:tc>
@@ -1173,15 +1200,31 @@
       <w:pPr>
         <w:pStyle w:val="Standard"/>
         <w:sectPr>
+          <w:headerReference w:type="default" r:id="rId7"/>
           <w:pgSz w:w="11906" w:h="16838"/>
           <w:pgMar w:top="1417" w:right="1417" w:bottom="1417" w:left="1417" w:header="720" w:footer="720" w:gutter="0"/>
           <w:cols w:space="720"/>
         </w:sectPr>
       </w:pPr>
     </w:p>
+    <w:p>
+      <w:pPr>
+        <w:pStyle w:val="Standard"/>
+        <w:rPr>
+          <w:rFonts w:ascii="Liberation Serif" w:hAnsi="Liberation Serif" w:cs="Liberation Serif"/>
+        </w:rPr>
+      </w:pPr>
+      <w:r>
+        <w:rPr>
+          <w:rFonts w:ascii="Liberation Serif" w:hAnsi="Liberation Serif" w:cs="Liberation Serif"/>
+        </w:rPr>
+        <w:lastRenderedPageBreak/>
+        <w:t>Voici un tableau récapitulant la liste des contenus des différents livrables, leur coût ainsi que leur date de livraison :</w:t>
+      </w:r>
+    </w:p>
     <w:tbl>
       <w:tblPr>
-        <w:tblpPr w:leftFromText="141" w:rightFromText="141" w:vertAnchor="text" w:horzAnchor="margin" w:tblpXSpec="center" w:tblpY="699"/>
+        <w:tblpPr w:leftFromText="141" w:rightFromText="141" w:vertAnchor="text" w:horzAnchor="margin" w:tblpXSpec="center" w:tblpY="330"/>
         <w:tblW w:w="10180" w:type="dxa"/>
         <w:tblLayout w:type="fixed"/>
         <w:tblCellMar>
@@ -1238,7 +1281,6 @@
                 <w:color w:val="FFFFFF"/>
                 <w:lang w:eastAsia="fr-FR"/>
               </w:rPr>
-              <w:lastRenderedPageBreak/>
               <w:t>Numéro Livraison</w:t>
             </w:r>
           </w:p>
@@ -2839,16 +2881,7 @@
     <w:p>
       <w:pPr>
         <w:pStyle w:val="Standard"/>
-        <w:rPr>
-          <w:rFonts w:ascii="Liberation Serif" w:hAnsi="Liberation Serif" w:cs="Liberation Serif"/>
-        </w:rPr>
       </w:pPr>
-      <w:r>
-        <w:rPr>
-          <w:rFonts w:ascii="Liberation Serif" w:hAnsi="Liberation Serif" w:cs="Liberation Serif"/>
-        </w:rPr>
-        <w:t>Voici un tableau récapitulant la liste des contenus des différents livrables, leur coût ainsi que leur date de livraison :</w:t>
-      </w:r>
     </w:p>
     <w:p>
       <w:pPr>
@@ -2888,6 +2921,8 @@
           <w:rFonts w:ascii="Liberation Serif" w:hAnsi="Liberation Serif" w:cs="Liberation Serif"/>
         </w:rPr>
       </w:pPr>
+      <w:bookmarkStart w:id="0" w:name="_GoBack"/>
+      <w:bookmarkEnd w:id="0"/>
     </w:p>
     <w:p>
       <w:pPr>
@@ -2974,26 +3009,26 @@
 </w:footnotes>
 </file>
 
+<file path=word/header1.xml><?xml version="1.0" encoding="utf-8"?>
+<w:hdr xmlns:wpc="http://schemas.microsoft.com/office/word/2010/wordprocessingCanvas" xmlns:mc="http://schemas.openxmlformats.org/markup-compatibility/2006" xmlns:o="urn:schemas-microsoft-com:office:office" xmlns:r="http://schemas.openxmlformats.org/officeDocument/2006/relationships" xmlns:m="http://schemas.openxmlformats.org/officeDocument/2006/math" xmlns:v="urn:schemas-microsoft-com:vml" xmlns:wp14="http://schemas.microsoft.com/office/word/2010/wordprocessingDrawing" xmlns:wp="http://schemas.openxmlformats.org/drawingml/2006/wordprocessingDrawing" xmlns:w10="urn:schemas-microsoft-com:office:word" xmlns:w="http://schemas.openxmlformats.org/wordprocessingml/2006/main" xmlns:w14="http://schemas.microsoft.com/office/word/2010/wordml" xmlns:w15="http://schemas.microsoft.com/office/word/2012/wordml" xmlns:wpg="http://schemas.microsoft.com/office/word/2010/wordprocessingGroup" xmlns:wpi="http://schemas.microsoft.com/office/word/2010/wordprocessingInk" xmlns:wne="http://schemas.microsoft.com/office/word/2006/wordml" xmlns:wps="http://schemas.microsoft.com/office/word/2010/wordprocessingShape" mc:Ignorable="w14 w15 wp14">
+  <w:p>
+    <w:pPr>
+      <w:pStyle w:val="En-tte"/>
+    </w:pPr>
+  </w:p>
+</w:hdr>
+</file>
+
 <file path=word/styles.xml><?xml version="1.0" encoding="utf-8"?>
 <w:styles xmlns:mc="http://schemas.openxmlformats.org/markup-compatibility/2006" xmlns:r="http://schemas.openxmlformats.org/officeDocument/2006/relationships" xmlns:w="http://schemas.openxmlformats.org/wordprocessingml/2006/main" xmlns:w14="http://schemas.microsoft.com/office/word/2010/wordml" xmlns:w15="http://schemas.microsoft.com/office/word/2012/wordml" mc:Ignorable="w14 w15">
   <w:docDefaults>
     <w:rPrDefault>
       <w:rPr>
         <w:rFonts w:ascii="Liberation Serif" w:eastAsia="Droid Sans" w:hAnsi="Liberation Serif" w:cs="FreeSans"/>
-        <w:kern w:val="3"/>
-        <w:sz w:val="24"/>
-        <w:szCs w:val="24"/>
-        <w:lang w:val="fr-FR" w:eastAsia="zh-CN" w:bidi="hi-IN"/>
+        <w:lang w:val="fr-FR" w:eastAsia="fr-FR" w:bidi="ar-SA"/>
       </w:rPr>
     </w:rPrDefault>
-    <w:pPrDefault>
-      <w:pPr>
-        <w:widowControl w:val="0"/>
-        <w:suppressAutoHyphens/>
-        <w:autoSpaceDN w:val="0"/>
-        <w:textAlignment w:val="baseline"/>
-      </w:pPr>
-    </w:pPrDefault>
+    <w:pPrDefault/>
   </w:docDefaults>
   <w:latentStyles w:defLockedState="0" w:defUIPriority="99" w:defSemiHidden="0" w:defUnhideWhenUsed="0" w:defQFormat="0" w:count="371">
     <w:lsdException w:name="Normal" w:uiPriority="0" w:qFormat="1"/>
@@ -3371,6 +3406,18 @@
   <w:style w:type="paragraph" w:default="1" w:styleId="Normal">
     <w:name w:val="Normal"/>
     <w:qFormat/>
+    <w:pPr>
+      <w:widowControl w:val="0"/>
+      <w:suppressAutoHyphens/>
+      <w:autoSpaceDN w:val="0"/>
+      <w:textAlignment w:val="baseline"/>
+    </w:pPr>
+    <w:rPr>
+      <w:kern w:val="3"/>
+      <w:sz w:val="24"/>
+      <w:szCs w:val="24"/>
+      <w:lang w:eastAsia="zh-CN" w:bidi="hi-IN"/>
+    </w:rPr>
   </w:style>
   <w:style w:type="paragraph" w:styleId="Titre1">
     <w:name w:val="heading 1"/>
@@ -3421,14 +3468,17 @@
   <w:style w:type="paragraph" w:customStyle="1" w:styleId="Standard">
     <w:name w:val="Standard"/>
     <w:pPr>
-      <w:widowControl/>
+      <w:suppressAutoHyphens/>
+      <w:autoSpaceDN w:val="0"/>
       <w:spacing w:after="160" w:line="256" w:lineRule="auto"/>
+      <w:textAlignment w:val="baseline"/>
     </w:pPr>
     <w:rPr>
       <w:rFonts w:ascii="Calibri" w:eastAsia="Calibri" w:hAnsi="Calibri" w:cs="Times New Roman"/>
+      <w:kern w:val="3"/>
       <w:sz w:val="22"/>
       <w:szCs w:val="22"/>
-      <w:lang w:bidi="ar-SA"/>
+      <w:lang w:eastAsia="zh-CN"/>
     </w:rPr>
   </w:style>
   <w:style w:type="paragraph" w:customStyle="1" w:styleId="Heading">
@@ -3489,19 +3539,32 @@
   <w:style w:type="paragraph" w:styleId="Sansinterligne">
     <w:name w:val="No Spacing"/>
     <w:pPr>
-      <w:widowControl/>
+      <w:suppressAutoHyphens/>
+      <w:autoSpaceDN w:val="0"/>
+      <w:textAlignment w:val="baseline"/>
     </w:pPr>
     <w:rPr>
       <w:rFonts w:ascii="Calibri" w:eastAsia="Calibri" w:hAnsi="Calibri" w:cs="Times New Roman"/>
+      <w:kern w:val="3"/>
       <w:sz w:val="22"/>
       <w:szCs w:val="22"/>
-      <w:lang w:bidi="ar-SA"/>
+      <w:lang w:eastAsia="zh-CN"/>
     </w:rPr>
   </w:style>
   <w:style w:type="paragraph" w:customStyle="1" w:styleId="WW-Standard">
     <w:name w:val="WW-Standard"/>
+    <w:pPr>
+      <w:widowControl w:val="0"/>
+      <w:suppressAutoHyphens/>
+      <w:autoSpaceDN w:val="0"/>
+      <w:textAlignment w:val="baseline"/>
+    </w:pPr>
     <w:rPr>
       <w:rFonts w:cs="FreeSans, Arial"/>
+      <w:kern w:val="3"/>
+      <w:sz w:val="24"/>
+      <w:szCs w:val="24"/>
+      <w:lang w:eastAsia="zh-CN" w:bidi="hi-IN"/>
     </w:rPr>
   </w:style>
   <w:style w:type="paragraph" w:customStyle="1" w:styleId="Textbodyuser">
@@ -3568,6 +3631,70 @@
     <w:rPr>
       <w:i/>
       <w:iCs/>
+    </w:rPr>
+  </w:style>
+  <w:style w:type="paragraph" w:styleId="En-tte">
+    <w:name w:val="header"/>
+    <w:basedOn w:val="Normal"/>
+    <w:link w:val="En-tteCar"/>
+    <w:uiPriority w:val="99"/>
+    <w:unhideWhenUsed/>
+    <w:rsid w:val="004859D0"/>
+    <w:pPr>
+      <w:tabs>
+        <w:tab w:val="center" w:pos="4536"/>
+        <w:tab w:val="right" w:pos="9072"/>
+      </w:tabs>
+    </w:pPr>
+    <w:rPr>
+      <w:rFonts w:cs="Mangal"/>
+      <w:szCs w:val="21"/>
+    </w:rPr>
+  </w:style>
+  <w:style w:type="character" w:customStyle="1" w:styleId="En-tteCar">
+    <w:name w:val="En-tête Car"/>
+    <w:basedOn w:val="Policepardfaut"/>
+    <w:link w:val="En-tte"/>
+    <w:uiPriority w:val="99"/>
+    <w:rsid w:val="004859D0"/>
+    <w:rPr>
+      <w:rFonts w:cs="Mangal"/>
+      <w:kern w:val="3"/>
+      <w:sz w:val="24"/>
+      <w:szCs w:val="21"/>
+      <w:lang w:eastAsia="zh-CN" w:bidi="hi-IN"/>
+    </w:rPr>
+  </w:style>
+  <w:style w:type="paragraph" w:styleId="Pieddepage">
+    <w:name w:val="footer"/>
+    <w:basedOn w:val="Normal"/>
+    <w:link w:val="PieddepageCar"/>
+    <w:uiPriority w:val="99"/>
+    <w:unhideWhenUsed/>
+    <w:rsid w:val="004859D0"/>
+    <w:pPr>
+      <w:tabs>
+        <w:tab w:val="center" w:pos="4536"/>
+        <w:tab w:val="right" w:pos="9072"/>
+      </w:tabs>
+    </w:pPr>
+    <w:rPr>
+      <w:rFonts w:cs="Mangal"/>
+      <w:szCs w:val="21"/>
+    </w:rPr>
+  </w:style>
+  <w:style w:type="character" w:customStyle="1" w:styleId="PieddepageCar">
+    <w:name w:val="Pied de page Car"/>
+    <w:basedOn w:val="Policepardfaut"/>
+    <w:link w:val="Pieddepage"/>
+    <w:uiPriority w:val="99"/>
+    <w:rsid w:val="004859D0"/>
+    <w:rPr>
+      <w:rFonts w:cs="Mangal"/>
+      <w:kern w:val="3"/>
+      <w:sz w:val="24"/>
+      <w:szCs w:val="21"/>
+      <w:lang w:eastAsia="zh-CN" w:bidi="hi-IN"/>
     </w:rPr>
   </w:style>
 </w:styles>

</xml_diff>